<commit_message>
JWT and Minh Chung
</commit_message>
<xml_diff>
--- a/22632341_PhamQuangHien.docx
+++ b/22632341_PhamQuangHien.docx
@@ -5,13 +5,15 @@
     <w:p>
       <w:pPr>
         <w:rPr>
-          <w:b/>
-          <w:sz w:val="28"/>
-          <w:szCs w:val="28"/>
-        </w:rPr>
-      </w:pPr>
-      <w:r>
-        <w:rPr>
+          <w:rFonts w:ascii="Times New Roman" w:hAnsi="Times New Roman" w:cs="Times New Roman"/>
+          <w:b/>
+          <w:sz w:val="28"/>
+          <w:szCs w:val="28"/>
+        </w:rPr>
+      </w:pPr>
+      <w:r>
+        <w:rPr>
+          <w:rFonts w:ascii="Times New Roman" w:hAnsi="Times New Roman" w:cs="Times New Roman"/>
           <w:b/>
           <w:sz w:val="28"/>
           <w:szCs w:val="28"/>
@@ -22,13 +24,15 @@
     <w:p>
       <w:pPr>
         <w:rPr>
-          <w:b/>
-          <w:sz w:val="28"/>
-          <w:szCs w:val="28"/>
-        </w:rPr>
-      </w:pPr>
-      <w:r>
-        <w:rPr>
+          <w:rFonts w:ascii="Times New Roman" w:hAnsi="Times New Roman" w:cs="Times New Roman"/>
+          <w:b/>
+          <w:sz w:val="28"/>
+          <w:szCs w:val="28"/>
+        </w:rPr>
+      </w:pPr>
+      <w:r>
+        <w:rPr>
+          <w:rFonts w:ascii="Times New Roman" w:hAnsi="Times New Roman" w:cs="Times New Roman"/>
           <w:b/>
           <w:sz w:val="28"/>
           <w:szCs w:val="28"/>
@@ -39,13 +43,15 @@
     <w:p>
       <w:pPr>
         <w:rPr>
-          <w:b/>
-          <w:sz w:val="28"/>
-          <w:szCs w:val="28"/>
-        </w:rPr>
-      </w:pPr>
-      <w:r>
-        <w:rPr>
+          <w:rFonts w:ascii="Times New Roman" w:hAnsi="Times New Roman" w:cs="Times New Roman"/>
+          <w:b/>
+          <w:sz w:val="28"/>
+          <w:szCs w:val="28"/>
+        </w:rPr>
+      </w:pPr>
+      <w:r>
+        <w:rPr>
+          <w:rFonts w:ascii="Times New Roman" w:hAnsi="Times New Roman" w:cs="Times New Roman"/>
           <w:b/>
           <w:sz w:val="28"/>
           <w:szCs w:val="28"/>
@@ -56,13 +62,15 @@
     <w:p>
       <w:pPr>
         <w:rPr>
-          <w:b/>
-          <w:sz w:val="28"/>
-          <w:szCs w:val="28"/>
-        </w:rPr>
-      </w:pPr>
-      <w:r>
-        <w:rPr>
+          <w:rFonts w:ascii="Times New Roman" w:hAnsi="Times New Roman" w:cs="Times New Roman"/>
+          <w:b/>
+          <w:sz w:val="28"/>
+          <w:szCs w:val="28"/>
+        </w:rPr>
+      </w:pPr>
+      <w:r>
+        <w:rPr>
+          <w:rFonts w:ascii="Times New Roman" w:hAnsi="Times New Roman" w:cs="Times New Roman"/>
           <w:b/>
           <w:sz w:val="28"/>
           <w:szCs w:val="28"/>
@@ -71,81 +79,56 @@
       </w:r>
     </w:p>
     <w:p>
-      <w:bookmarkStart w:id="0" w:name="_GoBack"/>
-      <w:bookmarkEnd w:id="0"/>
-    </w:p>
-    <w:p/>
-    <w:p>
+      <w:pPr>
+        <w:rPr>
+          <w:rFonts w:ascii="Times New Roman" w:hAnsi="Times New Roman" w:cs="Times New Roman"/>
+        </w:rPr>
+      </w:pPr>
+    </w:p>
+    <w:p>
+      <w:pPr>
+        <w:rPr>
+          <w:rFonts w:ascii="Times New Roman" w:hAnsi="Times New Roman" w:cs="Times New Roman"/>
+        </w:rPr>
+      </w:pPr>
+    </w:p>
+    <w:p>
+      <w:pPr>
+        <w:rPr>
+          <w:rFonts w:ascii="Times New Roman" w:hAnsi="Times New Roman" w:cs="Times New Roman"/>
+        </w:rPr>
+      </w:pPr>
       <w:proofErr w:type="gramStart"/>
       <w:r>
+        <w:rPr>
+          <w:rFonts w:ascii="Times New Roman" w:hAnsi="Times New Roman" w:cs="Times New Roman"/>
+        </w:rPr>
         <w:t>service_1.py</w:t>
       </w:r>
       <w:proofErr w:type="gramEnd"/>
       <w:r>
+        <w:rPr>
+          <w:rFonts w:ascii="Times New Roman" w:hAnsi="Times New Roman" w:cs="Times New Roman"/>
+        </w:rPr>
         <w:t xml:space="preserve"> gửi sự kiện</w:t>
       </w:r>
     </w:p>
     <w:p>
-      <w:r>
+      <w:pPr>
+        <w:rPr>
+          <w:rFonts w:ascii="Times New Roman" w:hAnsi="Times New Roman" w:cs="Times New Roman"/>
+        </w:rPr>
+      </w:pPr>
+      <w:r>
+        <w:rPr>
+          <w:rFonts w:ascii="Times New Roman" w:hAnsi="Times New Roman" w:cs="Times New Roman"/>
+          <w:noProof/>
+        </w:rPr>
         <w:drawing>
           <wp:inline distT="0" distB="0" distL="0" distR="0" wp14:anchorId="23CAB8FD" wp14:editId="7ED884AB">
             <wp:extent cx="5943600" cy="3343275"/>
             <wp:effectExtent l="0" t="0" r="0" b="9525"/>
             <wp:docPr id="2" name="Picture 2"/>
-            <wp:cNvGraphicFramePr>
-              <a:graphicFrameLocks xmlns:a="http://schemas.openxmlformats.org/drawingml/2006/main" noChangeAspect="1"/>
-            </wp:cNvGraphicFramePr>
-            <a:graphic xmlns:a="http://schemas.openxmlformats.org/drawingml/2006/main">
-              <a:graphicData uri="http://schemas.openxmlformats.org/drawingml/2006/picture">
-                <pic:pic xmlns:pic="http://schemas.openxmlformats.org/drawingml/2006/picture">
-                  <pic:nvPicPr>
-                    <pic:cNvPr id="1" name=""/>
-                    <pic:cNvPicPr/>
-                  </pic:nvPicPr>
-                  <pic:blipFill>
-                    <a:blip r:embed="rId4"/>
-                    <a:stretch>
-                      <a:fillRect/>
-                    </a:stretch>
-                  </pic:blipFill>
-                  <pic:spPr>
-                    <a:xfrm>
-                      <a:off x="0" y="0"/>
-                      <a:ext cx="5943600" cy="3343275"/>
-                    </a:xfrm>
-                    <a:prstGeom prst="rect">
-                      <a:avLst/>
-                    </a:prstGeom>
-                  </pic:spPr>
-                </pic:pic>
-              </a:graphicData>
-            </a:graphic>
-          </wp:inline>
-        </w:drawing>
-      </w:r>
-    </w:p>
-    <w:p/>
-    <w:p>
-      <w:proofErr w:type="gramStart"/>
-      <w:r>
-        <w:t>service_2</w:t>
-      </w:r>
-      <w:r>
-        <w:t>.py</w:t>
-      </w:r>
-      <w:proofErr w:type="gramEnd"/>
-      <w:r>
-        <w:t xml:space="preserve"> nhận sự kiện</w:t>
-      </w:r>
-    </w:p>
-    <w:p>
-      <w:r>
-        <w:lastRenderedPageBreak/>
-        <w:drawing>
-          <wp:inline distT="0" distB="0" distL="0" distR="0" wp14:anchorId="3A0E0F40" wp14:editId="486BEE21">
-            <wp:extent cx="5943600" cy="3367405"/>
-            <wp:effectExtent l="0" t="0" r="0" b="4445"/>
-            <wp:docPr id="1" name="Picture 1"/>
             <wp:cNvGraphicFramePr>
               <a:graphicFrameLocks xmlns:a="http://schemas.openxmlformats.org/drawingml/2006/main" noChangeAspect="1"/>
             </wp:cNvGraphicFramePr>
@@ -165,6 +148,83 @@
                   <pic:spPr>
                     <a:xfrm>
                       <a:off x="0" y="0"/>
+                      <a:ext cx="5943600" cy="3343275"/>
+                    </a:xfrm>
+                    <a:prstGeom prst="rect">
+                      <a:avLst/>
+                    </a:prstGeom>
+                  </pic:spPr>
+                </pic:pic>
+              </a:graphicData>
+            </a:graphic>
+          </wp:inline>
+        </w:drawing>
+      </w:r>
+    </w:p>
+    <w:p>
+      <w:pPr>
+        <w:rPr>
+          <w:rFonts w:ascii="Times New Roman" w:hAnsi="Times New Roman" w:cs="Times New Roman"/>
+        </w:rPr>
+      </w:pPr>
+    </w:p>
+    <w:p>
+      <w:pPr>
+        <w:rPr>
+          <w:rFonts w:ascii="Times New Roman" w:hAnsi="Times New Roman" w:cs="Times New Roman"/>
+        </w:rPr>
+      </w:pPr>
+      <w:proofErr w:type="gramStart"/>
+      <w:r>
+        <w:rPr>
+          <w:rFonts w:ascii="Times New Roman" w:hAnsi="Times New Roman" w:cs="Times New Roman"/>
+        </w:rPr>
+        <w:t>service_2.py</w:t>
+      </w:r>
+      <w:proofErr w:type="gramEnd"/>
+      <w:r>
+        <w:rPr>
+          <w:rFonts w:ascii="Times New Roman" w:hAnsi="Times New Roman" w:cs="Times New Roman"/>
+        </w:rPr>
+        <w:t xml:space="preserve"> nhận sự kiện</w:t>
+      </w:r>
+    </w:p>
+    <w:p>
+      <w:pPr>
+        <w:rPr>
+          <w:rFonts w:ascii="Times New Roman" w:hAnsi="Times New Roman" w:cs="Times New Roman"/>
+        </w:rPr>
+      </w:pPr>
+      <w:r>
+        <w:rPr>
+          <w:rFonts w:ascii="Times New Roman" w:hAnsi="Times New Roman" w:cs="Times New Roman"/>
+          <w:noProof/>
+        </w:rPr>
+        <w:lastRenderedPageBreak/>
+        <w:drawing>
+          <wp:inline distT="0" distB="0" distL="0" distR="0" wp14:anchorId="3A0E0F40" wp14:editId="486BEE21">
+            <wp:extent cx="5943600" cy="3367405"/>
+            <wp:effectExtent l="0" t="0" r="0" b="4445"/>
+            <wp:docPr id="1" name="Picture 1"/>
+            <wp:cNvGraphicFramePr>
+              <a:graphicFrameLocks xmlns:a="http://schemas.openxmlformats.org/drawingml/2006/main" noChangeAspect="1"/>
+            </wp:cNvGraphicFramePr>
+            <a:graphic xmlns:a="http://schemas.openxmlformats.org/drawingml/2006/main">
+              <a:graphicData uri="http://schemas.openxmlformats.org/drawingml/2006/picture">
+                <pic:pic xmlns:pic="http://schemas.openxmlformats.org/drawingml/2006/picture">
+                  <pic:nvPicPr>
+                    <pic:cNvPr id="1" name=""/>
+                    <pic:cNvPicPr/>
+                  </pic:nvPicPr>
+                  <pic:blipFill>
+                    <a:blip r:embed="rId6"/>
+                    <a:stretch>
+                      <a:fillRect/>
+                    </a:stretch>
+                  </pic:blipFill>
+                  <pic:spPr>
+                    <a:xfrm>
+                      <a:off x="0" y="0"/>
                       <a:ext cx="5943600" cy="3367405"/>
                     </a:xfrm>
                     <a:prstGeom prst="rect">
@@ -178,8 +238,735 @@
         </w:drawing>
       </w:r>
     </w:p>
-    <w:p/>
-    <w:p/>
+    <w:p>
+      <w:pPr>
+        <w:rPr>
+          <w:rFonts w:ascii="Times New Roman" w:hAnsi="Times New Roman" w:cs="Times New Roman"/>
+        </w:rPr>
+      </w:pPr>
+    </w:p>
+    <w:p>
+      <w:pPr>
+        <w:rPr>
+          <w:rFonts w:ascii="Times New Roman" w:hAnsi="Times New Roman" w:cs="Times New Roman"/>
+        </w:rPr>
+      </w:pPr>
+    </w:p>
+    <w:p>
+      <w:pPr>
+        <w:rPr>
+          <w:rFonts w:ascii="Times New Roman" w:hAnsi="Times New Roman" w:cs="Times New Roman"/>
+        </w:rPr>
+      </w:pPr>
+    </w:p>
+    <w:p>
+      <w:pPr>
+        <w:rPr>
+          <w:rFonts w:ascii="Times New Roman" w:hAnsi="Times New Roman" w:cs="Times New Roman"/>
+          <w:sz w:val="28"/>
+          <w:szCs w:val="28"/>
+        </w:rPr>
+      </w:pPr>
+      <w:r>
+        <w:rPr>
+          <w:rFonts w:ascii="Times New Roman" w:hAnsi="Times New Roman" w:cs="Times New Roman"/>
+          <w:sz w:val="28"/>
+          <w:szCs w:val="28"/>
+        </w:rPr>
+        <w:t>JWT</w:t>
+      </w:r>
+    </w:p>
+    <w:p>
+      <w:pPr>
+        <w:rPr>
+          <w:rFonts w:ascii="Times New Roman" w:hAnsi="Times New Roman" w:cs="Times New Roman"/>
+          <w:b/>
+          <w:sz w:val="28"/>
+          <w:szCs w:val="28"/>
+        </w:rPr>
+      </w:pPr>
+      <w:r>
+        <w:rPr>
+          <w:rFonts w:ascii="Times New Roman" w:hAnsi="Times New Roman" w:cs="Times New Roman"/>
+          <w:b/>
+          <w:sz w:val="28"/>
+          <w:szCs w:val="28"/>
+        </w:rPr>
+        <w:t>Hiểu và áp dụng được JWT để tạo accessToken và refreshToken</w:t>
+      </w:r>
+    </w:p>
+    <w:p>
+      <w:pPr>
+        <w:rPr>
+          <w:rFonts w:ascii="Times New Roman" w:hAnsi="Times New Roman" w:cs="Times New Roman"/>
+          <w:b/>
+          <w:sz w:val="28"/>
+          <w:szCs w:val="28"/>
+        </w:rPr>
+      </w:pPr>
+      <w:r>
+        <w:rPr>
+          <w:rFonts w:ascii="Times New Roman" w:hAnsi="Times New Roman" w:cs="Times New Roman"/>
+          <w:b/>
+          <w:sz w:val="28"/>
+          <w:szCs w:val="28"/>
+        </w:rPr>
+        <w:t>+ JWT là gì?</w:t>
+      </w:r>
+    </w:p>
+    <w:p>
+      <w:pPr>
+        <w:rPr>
+          <w:rFonts w:ascii="Times New Roman" w:hAnsi="Times New Roman" w:cs="Times New Roman"/>
+          <w:sz w:val="24"/>
+          <w:szCs w:val="24"/>
+        </w:rPr>
+      </w:pPr>
+      <w:r>
+        <w:rPr>
+          <w:rFonts w:ascii="Times New Roman" w:hAnsi="Times New Roman" w:cs="Times New Roman"/>
+          <w:sz w:val="24"/>
+          <w:szCs w:val="24"/>
+        </w:rPr>
+        <w:t>=</w:t>
+      </w:r>
+      <w:proofErr w:type="gramStart"/>
+      <w:r>
+        <w:rPr>
+          <w:rFonts w:ascii="Times New Roman" w:hAnsi="Times New Roman" w:cs="Times New Roman"/>
+          <w:sz w:val="24"/>
+          <w:szCs w:val="24"/>
+        </w:rPr>
+        <w:t>&gt;  JWT</w:t>
+      </w:r>
+      <w:proofErr w:type="gramEnd"/>
+      <w:r>
+        <w:rPr>
+          <w:rFonts w:ascii="Times New Roman" w:hAnsi="Times New Roman" w:cs="Times New Roman"/>
+          <w:sz w:val="24"/>
+          <w:szCs w:val="24"/>
+        </w:rPr>
+        <w:t xml:space="preserve"> (JSON Web Token) là một tiêu chuẩn mở (RFC 7519) cho phép định dạng và truyền tải thông tin giữa hai bên an toàn dưới dạng đối tượng JSON. JWT có thể được sử dụng để xác thực và phân quyền trong ứng dụng web.</w:t>
+      </w:r>
+    </w:p>
+    <w:p>
+      <w:pPr>
+        <w:rPr>
+          <w:rFonts w:ascii="Times New Roman" w:hAnsi="Times New Roman" w:cs="Times New Roman"/>
+          <w:sz w:val="28"/>
+          <w:szCs w:val="28"/>
+        </w:rPr>
+      </w:pPr>
+    </w:p>
+    <w:p>
+      <w:pPr>
+        <w:rPr>
+          <w:rFonts w:ascii="Times New Roman" w:hAnsi="Times New Roman" w:cs="Times New Roman"/>
+          <w:b/>
+          <w:sz w:val="28"/>
+          <w:szCs w:val="28"/>
+        </w:rPr>
+      </w:pPr>
+      <w:r>
+        <w:rPr>
+          <w:rFonts w:ascii="Times New Roman" w:hAnsi="Times New Roman" w:cs="Times New Roman"/>
+          <w:b/>
+          <w:sz w:val="28"/>
+          <w:szCs w:val="28"/>
+        </w:rPr>
+        <w:t>+ Ý nghĩa và công dụng của Access token và Refresh Token</w:t>
+      </w:r>
+    </w:p>
+    <w:p>
+      <w:pPr>
+        <w:spacing w:before="100" w:beforeAutospacing="1" w:after="100" w:afterAutospacing="1" w:line="240" w:lineRule="auto"/>
+        <w:rPr>
+          <w:rFonts w:ascii="Times New Roman" w:eastAsia="Times New Roman" w:hAnsi="Times New Roman" w:cs="Times New Roman"/>
+          <w:sz w:val="24"/>
+          <w:szCs w:val="24"/>
+        </w:rPr>
+      </w:pPr>
+      <w:r>
+        <w:rPr>
+          <w:rFonts w:ascii="Times New Roman" w:eastAsia="Times New Roman" w:hAnsi="Times New Roman" w:cs="Times New Roman"/>
+          <w:b/>
+          <w:bCs/>
+          <w:sz w:val="24"/>
+          <w:szCs w:val="24"/>
+        </w:rPr>
+        <w:t>Access Token</w:t>
+      </w:r>
+      <w:r>
+        <w:rPr>
+          <w:rFonts w:ascii="Times New Roman" w:eastAsia="Times New Roman" w:hAnsi="Times New Roman" w:cs="Times New Roman"/>
+          <w:sz w:val="24"/>
+          <w:szCs w:val="24"/>
+        </w:rPr>
+        <w:t>:</w:t>
+      </w:r>
+    </w:p>
+    <w:p>
+      <w:pPr>
+        <w:pStyle w:val="ListParagraph"/>
+        <w:numPr>
+          <w:ilvl w:val="0"/>
+          <w:numId w:val="3"/>
+        </w:numPr>
+        <w:spacing w:before="100" w:beforeAutospacing="1" w:after="100" w:afterAutospacing="1" w:line="240" w:lineRule="auto"/>
+        <w:rPr>
+          <w:rFonts w:ascii="Times New Roman" w:eastAsia="Times New Roman" w:hAnsi="Times New Roman" w:cs="Times New Roman"/>
+          <w:sz w:val="24"/>
+          <w:szCs w:val="24"/>
+        </w:rPr>
+      </w:pPr>
+      <w:r>
+        <w:rPr>
+          <w:rFonts w:ascii="Times New Roman" w:eastAsia="Times New Roman" w:hAnsi="Times New Roman" w:cs="Times New Roman"/>
+          <w:sz w:val="24"/>
+          <w:szCs w:val="24"/>
+        </w:rPr>
+        <w:t>Là token dùng để xác thực người dùng mỗi khi gửi yêu cầu tới server.</w:t>
+      </w:r>
+    </w:p>
+    <w:p>
+      <w:pPr>
+        <w:pStyle w:val="ListParagraph"/>
+        <w:numPr>
+          <w:ilvl w:val="0"/>
+          <w:numId w:val="3"/>
+        </w:numPr>
+        <w:spacing w:before="100" w:beforeAutospacing="1" w:after="100" w:afterAutospacing="1" w:line="240" w:lineRule="auto"/>
+        <w:rPr>
+          <w:rFonts w:ascii="Times New Roman" w:eastAsia="Times New Roman" w:hAnsi="Times New Roman" w:cs="Times New Roman"/>
+          <w:sz w:val="24"/>
+          <w:szCs w:val="24"/>
+        </w:rPr>
+      </w:pPr>
+      <w:r>
+        <w:rPr>
+          <w:rFonts w:ascii="Times New Roman" w:eastAsia="Times New Roman" w:hAnsi="Times New Roman" w:cs="Times New Roman"/>
+          <w:sz w:val="24"/>
+          <w:szCs w:val="24"/>
+        </w:rPr>
+        <w:t>Thường có thời gian sống ngắn (ví dụ: 15 phút), giúp hạn chế rủi ro nếu token bị rò rỉ.</w:t>
+      </w:r>
+    </w:p>
+    <w:p>
+      <w:pPr>
+        <w:pStyle w:val="ListParagraph"/>
+        <w:numPr>
+          <w:ilvl w:val="0"/>
+          <w:numId w:val="3"/>
+        </w:numPr>
+        <w:spacing w:before="100" w:beforeAutospacing="1" w:after="100" w:afterAutospacing="1" w:line="240" w:lineRule="auto"/>
+        <w:rPr>
+          <w:rFonts w:ascii="Times New Roman" w:eastAsia="Times New Roman" w:hAnsi="Times New Roman" w:cs="Times New Roman"/>
+          <w:sz w:val="24"/>
+          <w:szCs w:val="24"/>
+        </w:rPr>
+      </w:pPr>
+      <w:r>
+        <w:rPr>
+          <w:rFonts w:ascii="Times New Roman" w:eastAsia="Times New Roman" w:hAnsi="Times New Roman" w:cs="Times New Roman"/>
+          <w:sz w:val="24"/>
+          <w:szCs w:val="24"/>
+        </w:rPr>
+        <w:t>Chứa thông tin về quyền hạn (scope) và người dùng.</w:t>
+      </w:r>
+    </w:p>
+    <w:p>
+      <w:pPr>
+        <w:spacing w:before="100" w:beforeAutospacing="1" w:after="100" w:afterAutospacing="1" w:line="240" w:lineRule="auto"/>
+        <w:rPr>
+          <w:rFonts w:ascii="Times New Roman" w:eastAsia="Times New Roman" w:hAnsi="Times New Roman" w:cs="Times New Roman"/>
+          <w:sz w:val="24"/>
+          <w:szCs w:val="24"/>
+        </w:rPr>
+      </w:pPr>
+      <w:r>
+        <w:rPr>
+          <w:rFonts w:ascii="Times New Roman" w:eastAsia="Times New Roman" w:hAnsi="Times New Roman" w:cs="Times New Roman"/>
+          <w:b/>
+          <w:bCs/>
+          <w:sz w:val="24"/>
+          <w:szCs w:val="24"/>
+        </w:rPr>
+        <w:t>Refresh Token</w:t>
+      </w:r>
+      <w:r>
+        <w:rPr>
+          <w:rFonts w:ascii="Times New Roman" w:eastAsia="Times New Roman" w:hAnsi="Times New Roman" w:cs="Times New Roman"/>
+          <w:sz w:val="24"/>
+          <w:szCs w:val="24"/>
+        </w:rPr>
+        <w:t>:</w:t>
+      </w:r>
+    </w:p>
+    <w:p>
+      <w:pPr>
+        <w:pStyle w:val="ListParagraph"/>
+        <w:numPr>
+          <w:ilvl w:val="0"/>
+          <w:numId w:val="4"/>
+        </w:numPr>
+        <w:spacing w:before="100" w:beforeAutospacing="1" w:after="100" w:afterAutospacing="1" w:line="240" w:lineRule="auto"/>
+        <w:rPr>
+          <w:rFonts w:ascii="Times New Roman" w:eastAsia="Times New Roman" w:hAnsi="Times New Roman" w:cs="Times New Roman"/>
+          <w:sz w:val="24"/>
+          <w:szCs w:val="24"/>
+        </w:rPr>
+      </w:pPr>
+      <w:r>
+        <w:rPr>
+          <w:rFonts w:ascii="Times New Roman" w:eastAsia="Times New Roman" w:hAnsi="Times New Roman" w:cs="Times New Roman"/>
+          <w:sz w:val="24"/>
+          <w:szCs w:val="24"/>
+        </w:rPr>
+        <w:lastRenderedPageBreak/>
+        <w:t>Được sử dụng để lấy một Access Token mới khi token cũ hết hạn.</w:t>
+      </w:r>
+    </w:p>
+    <w:p>
+      <w:pPr>
+        <w:pStyle w:val="ListParagraph"/>
+        <w:numPr>
+          <w:ilvl w:val="0"/>
+          <w:numId w:val="4"/>
+        </w:numPr>
+        <w:spacing w:before="100" w:beforeAutospacing="1" w:after="100" w:afterAutospacing="1" w:line="240" w:lineRule="auto"/>
+        <w:rPr>
+          <w:rFonts w:ascii="Times New Roman" w:eastAsia="Times New Roman" w:hAnsi="Times New Roman" w:cs="Times New Roman"/>
+          <w:sz w:val="24"/>
+          <w:szCs w:val="24"/>
+        </w:rPr>
+      </w:pPr>
+      <w:r>
+        <w:rPr>
+          <w:rFonts w:ascii="Times New Roman" w:eastAsia="Times New Roman" w:hAnsi="Times New Roman" w:cs="Times New Roman"/>
+          <w:sz w:val="24"/>
+          <w:szCs w:val="24"/>
+        </w:rPr>
+        <w:t>Thời gian sống dài hơn (có thể là vài tuần hoặc vài tháng), giúp người dùng không phải đăng nhập lại thường xuyên.</w:t>
+      </w:r>
+    </w:p>
+    <w:p>
+      <w:pPr>
+        <w:pStyle w:val="ListParagraph"/>
+        <w:numPr>
+          <w:ilvl w:val="0"/>
+          <w:numId w:val="4"/>
+        </w:numPr>
+        <w:spacing w:before="100" w:beforeAutospacing="1" w:after="100" w:afterAutospacing="1" w:line="240" w:lineRule="auto"/>
+        <w:rPr>
+          <w:rFonts w:ascii="Times New Roman" w:eastAsia="Times New Roman" w:hAnsi="Times New Roman" w:cs="Times New Roman"/>
+          <w:sz w:val="24"/>
+          <w:szCs w:val="24"/>
+        </w:rPr>
+      </w:pPr>
+      <w:r>
+        <w:rPr>
+          <w:rFonts w:ascii="Times New Roman" w:eastAsia="Times New Roman" w:hAnsi="Times New Roman" w:cs="Times New Roman"/>
+          <w:sz w:val="24"/>
+          <w:szCs w:val="24"/>
+        </w:rPr>
+        <w:t>Thông thường, refresh token không được gửi trong mỗi yêu cầu, mà chỉ được sử dụng để tạo ra access token mới.</w:t>
+      </w:r>
+    </w:p>
+    <w:p>
+      <w:pPr>
+        <w:rPr>
+          <w:rFonts w:ascii="Times New Roman" w:hAnsi="Times New Roman" w:cs="Times New Roman"/>
+          <w:sz w:val="28"/>
+          <w:szCs w:val="28"/>
+        </w:rPr>
+      </w:pPr>
+    </w:p>
+    <w:p>
+      <w:pPr>
+        <w:rPr>
+          <w:rFonts w:ascii="Times New Roman" w:hAnsi="Times New Roman" w:cs="Times New Roman"/>
+          <w:b/>
+          <w:sz w:val="28"/>
+          <w:szCs w:val="28"/>
+        </w:rPr>
+      </w:pPr>
+    </w:p>
+    <w:p>
+      <w:pPr>
+        <w:rPr>
+          <w:rFonts w:ascii="Times New Roman" w:hAnsi="Times New Roman" w:cs="Times New Roman"/>
+          <w:b/>
+          <w:sz w:val="28"/>
+          <w:szCs w:val="28"/>
+        </w:rPr>
+      </w:pPr>
+      <w:r>
+        <w:rPr>
+          <w:rFonts w:ascii="Times New Roman" w:hAnsi="Times New Roman" w:cs="Times New Roman"/>
+          <w:b/>
+          <w:sz w:val="28"/>
+          <w:szCs w:val="28"/>
+        </w:rPr>
+        <w:t xml:space="preserve">+ Cách tạo </w:t>
+      </w:r>
+      <w:proofErr w:type="gramStart"/>
+      <w:r>
+        <w:rPr>
+          <w:rFonts w:ascii="Times New Roman" w:hAnsi="Times New Roman" w:cs="Times New Roman"/>
+          <w:b/>
+          <w:sz w:val="28"/>
+          <w:szCs w:val="28"/>
+        </w:rPr>
+        <w:t>và  kiểm</w:t>
+      </w:r>
+      <w:proofErr w:type="gramEnd"/>
+      <w:r>
+        <w:rPr>
+          <w:rFonts w:ascii="Times New Roman" w:hAnsi="Times New Roman" w:cs="Times New Roman"/>
+          <w:b/>
+          <w:sz w:val="28"/>
+          <w:szCs w:val="28"/>
+        </w:rPr>
+        <w:t xml:space="preserve"> tra 1 token hợp lệ</w:t>
+      </w:r>
+    </w:p>
+    <w:p>
+      <w:pPr>
+        <w:rPr>
+          <w:rFonts w:ascii="Times New Roman" w:hAnsi="Times New Roman" w:cs="Times New Roman"/>
+          <w:sz w:val="24"/>
+          <w:szCs w:val="24"/>
+        </w:rPr>
+      </w:pPr>
+      <w:r>
+        <w:rPr>
+          <w:rFonts w:ascii="Times New Roman" w:hAnsi="Times New Roman" w:cs="Times New Roman"/>
+          <w:sz w:val="24"/>
+          <w:szCs w:val="24"/>
+        </w:rPr>
+        <w:t>Để tạ</w:t>
+      </w:r>
+      <w:r>
+        <w:rPr>
+          <w:rFonts w:ascii="Times New Roman" w:hAnsi="Times New Roman" w:cs="Times New Roman"/>
+          <w:sz w:val="24"/>
+          <w:szCs w:val="24"/>
+        </w:rPr>
+        <w:t xml:space="preserve">o JWT, </w:t>
+      </w:r>
+      <w:r>
+        <w:rPr>
+          <w:rFonts w:ascii="Times New Roman" w:hAnsi="Times New Roman" w:cs="Times New Roman"/>
+          <w:sz w:val="24"/>
+          <w:szCs w:val="24"/>
+        </w:rPr>
+        <w:t>cần xác định thông tin sẽ đưa vào payload (như ID người dùng và quyền hạn), tạo header chỉ định thuật toán mã hóa, và mã hóa cả header và payload với một khóa bí mật để tạo ra signature. Cuối cùng, kết hợp ba phần này thành một chuỗ</w:t>
+      </w:r>
+      <w:r>
+        <w:rPr>
+          <w:rFonts w:ascii="Times New Roman" w:hAnsi="Times New Roman" w:cs="Times New Roman"/>
+          <w:sz w:val="24"/>
+          <w:szCs w:val="24"/>
+        </w:rPr>
+        <w:t>i JWT.</w:t>
+      </w:r>
+    </w:p>
+    <w:p>
+      <w:pPr>
+        <w:rPr>
+          <w:rFonts w:ascii="Times New Roman" w:hAnsi="Times New Roman" w:cs="Times New Roman"/>
+          <w:sz w:val="24"/>
+          <w:szCs w:val="24"/>
+        </w:rPr>
+      </w:pPr>
+      <w:r>
+        <w:rPr>
+          <w:rFonts w:ascii="Times New Roman" w:hAnsi="Times New Roman" w:cs="Times New Roman"/>
+          <w:sz w:val="24"/>
+          <w:szCs w:val="24"/>
+        </w:rPr>
+        <w:t>Khi kiểm tra JWT, bạn tách token thành ba phần và xác thực signature bằng khóa bí mật. Sau đó, kiểm tra thời gian hết hạn (nếu có) trong payload để đảm bảo token còn hợp lệ, và có thể xác thực quyền hạn nếu cần thiết.</w:t>
+      </w:r>
+    </w:p>
+    <w:p>
+      <w:pPr>
+        <w:rPr>
+          <w:rFonts w:ascii="Times New Roman" w:hAnsi="Times New Roman" w:cs="Times New Roman"/>
+          <w:sz w:val="24"/>
+          <w:szCs w:val="24"/>
+        </w:rPr>
+      </w:pPr>
+    </w:p>
+    <w:p>
+      <w:pPr>
+        <w:rPr>
+          <w:rFonts w:ascii="Times New Roman" w:hAnsi="Times New Roman" w:cs="Times New Roman"/>
+          <w:sz w:val="24"/>
+          <w:szCs w:val="24"/>
+        </w:rPr>
+      </w:pPr>
+    </w:p>
+    <w:p>
+      <w:pPr>
+        <w:rPr>
+          <w:rFonts w:ascii="Times New Roman" w:hAnsi="Times New Roman" w:cs="Times New Roman"/>
+          <w:sz w:val="24"/>
+          <w:szCs w:val="24"/>
+        </w:rPr>
+      </w:pPr>
+      <w:r>
+        <w:rPr>
+          <w:rFonts w:ascii="Times New Roman" w:hAnsi="Times New Roman" w:cs="Times New Roman"/>
+          <w:sz w:val="24"/>
+          <w:szCs w:val="24"/>
+        </w:rPr>
+        <w:t>Hiện thực OAuth Resource Server sử dụng Spring Security OAuth2 Resource Server sử dụng thuật toán RSA</w:t>
+      </w:r>
+    </w:p>
+    <w:p>
+      <w:pPr>
+        <w:rPr>
+          <w:rFonts w:ascii="Times New Roman" w:hAnsi="Times New Roman" w:cs="Times New Roman"/>
+          <w:sz w:val="24"/>
+          <w:szCs w:val="24"/>
+        </w:rPr>
+      </w:pPr>
+    </w:p>
+    <w:p>
+      <w:pPr>
+        <w:rPr>
+          <w:rFonts w:ascii="Times New Roman" w:hAnsi="Times New Roman" w:cs="Times New Roman"/>
+          <w:sz w:val="24"/>
+          <w:szCs w:val="24"/>
+        </w:rPr>
+      </w:pPr>
+    </w:p>
+    <w:p>
+      <w:pPr>
+        <w:rPr>
+          <w:rFonts w:ascii="Times New Roman" w:hAnsi="Times New Roman" w:cs="Times New Roman"/>
+          <w:b/>
+          <w:sz w:val="28"/>
+          <w:szCs w:val="28"/>
+        </w:rPr>
+      </w:pPr>
+    </w:p>
+    <w:p>
+      <w:pPr>
+        <w:rPr>
+          <w:rFonts w:ascii="Times New Roman" w:hAnsi="Times New Roman" w:cs="Times New Roman"/>
+          <w:b/>
+          <w:sz w:val="28"/>
+          <w:szCs w:val="28"/>
+        </w:rPr>
+      </w:pPr>
+      <w:r>
+        <w:rPr>
+          <w:rFonts w:ascii="Times New Roman" w:hAnsi="Times New Roman" w:cs="Times New Roman"/>
+          <w:b/>
+          <w:sz w:val="28"/>
+          <w:szCs w:val="28"/>
+        </w:rPr>
+        <w:lastRenderedPageBreak/>
+        <w:drawing>
+          <wp:inline distT="0" distB="0" distL="0" distR="0" wp14:anchorId="177BB527" wp14:editId="471879DD">
+            <wp:extent cx="5943600" cy="3345180"/>
+            <wp:effectExtent l="0" t="0" r="0" b="7620"/>
+            <wp:docPr id="3" name="Picture 3"/>
+            <wp:cNvGraphicFramePr>
+              <a:graphicFrameLocks xmlns:a="http://schemas.openxmlformats.org/drawingml/2006/main" noChangeAspect="1"/>
+            </wp:cNvGraphicFramePr>
+            <a:graphic xmlns:a="http://schemas.openxmlformats.org/drawingml/2006/main">
+              <a:graphicData uri="http://schemas.openxmlformats.org/drawingml/2006/picture">
+                <pic:pic xmlns:pic="http://schemas.openxmlformats.org/drawingml/2006/picture">
+                  <pic:nvPicPr>
+                    <pic:cNvPr id="1" name=""/>
+                    <pic:cNvPicPr/>
+                  </pic:nvPicPr>
+                  <pic:blipFill>
+                    <a:blip r:embed="rId7"/>
+                    <a:stretch>
+                      <a:fillRect/>
+                    </a:stretch>
+                  </pic:blipFill>
+                  <pic:spPr>
+                    <a:xfrm>
+                      <a:off x="0" y="0"/>
+                      <a:ext cx="5943600" cy="3345180"/>
+                    </a:xfrm>
+                    <a:prstGeom prst="rect">
+                      <a:avLst/>
+                    </a:prstGeom>
+                  </pic:spPr>
+                </pic:pic>
+              </a:graphicData>
+            </a:graphic>
+          </wp:inline>
+        </w:drawing>
+      </w:r>
+    </w:p>
+    <w:p>
+      <w:pPr>
+        <w:rPr>
+          <w:rFonts w:ascii="Times New Roman" w:hAnsi="Times New Roman" w:cs="Times New Roman"/>
+          <w:b/>
+          <w:sz w:val="28"/>
+          <w:szCs w:val="28"/>
+        </w:rPr>
+      </w:pPr>
+      <w:r>
+        <w:rPr>
+          <w:rFonts w:ascii="Times New Roman" w:hAnsi="Times New Roman" w:cs="Times New Roman"/>
+          <w:b/>
+          <w:sz w:val="28"/>
+          <w:szCs w:val="28"/>
+        </w:rPr>
+        <w:drawing>
+          <wp:inline distT="0" distB="0" distL="0" distR="0" wp14:anchorId="4C2D2AED" wp14:editId="347F8790">
+            <wp:extent cx="5943600" cy="3343275"/>
+            <wp:effectExtent l="0" t="0" r="0" b="9525"/>
+            <wp:docPr id="4" name="Picture 4"/>
+            <wp:cNvGraphicFramePr>
+              <a:graphicFrameLocks xmlns:a="http://schemas.openxmlformats.org/drawingml/2006/main" noChangeAspect="1"/>
+            </wp:cNvGraphicFramePr>
+            <a:graphic xmlns:a="http://schemas.openxmlformats.org/drawingml/2006/main">
+              <a:graphicData uri="http://schemas.openxmlformats.org/drawingml/2006/picture">
+                <pic:pic xmlns:pic="http://schemas.openxmlformats.org/drawingml/2006/picture">
+                  <pic:nvPicPr>
+                    <pic:cNvPr id="1" name=""/>
+                    <pic:cNvPicPr/>
+                  </pic:nvPicPr>
+                  <pic:blipFill>
+                    <a:blip r:embed="rId8"/>
+                    <a:stretch>
+                      <a:fillRect/>
+                    </a:stretch>
+                  </pic:blipFill>
+                  <pic:spPr>
+                    <a:xfrm>
+                      <a:off x="0" y="0"/>
+                      <a:ext cx="5943600" cy="3343275"/>
+                    </a:xfrm>
+                    <a:prstGeom prst="rect">
+                      <a:avLst/>
+                    </a:prstGeom>
+                  </pic:spPr>
+                </pic:pic>
+              </a:graphicData>
+            </a:graphic>
+          </wp:inline>
+        </w:drawing>
+      </w:r>
+    </w:p>
+    <w:p>
+      <w:pPr>
+        <w:rPr>
+          <w:rFonts w:ascii="Times New Roman" w:hAnsi="Times New Roman" w:cs="Times New Roman"/>
+          <w:b/>
+          <w:sz w:val="28"/>
+          <w:szCs w:val="28"/>
+        </w:rPr>
+      </w:pPr>
+      <w:r>
+        <w:rPr>
+          <w:rFonts w:ascii="Times New Roman" w:hAnsi="Times New Roman" w:cs="Times New Roman"/>
+          <w:b/>
+          <w:sz w:val="28"/>
+          <w:szCs w:val="28"/>
+        </w:rPr>
+        <w:lastRenderedPageBreak/>
+        <w:drawing>
+          <wp:inline distT="0" distB="0" distL="0" distR="0" wp14:anchorId="4AE99925" wp14:editId="35BD1A60">
+            <wp:extent cx="5943600" cy="3353435"/>
+            <wp:effectExtent l="0" t="0" r="0" b="0"/>
+            <wp:docPr id="5" name="Picture 5"/>
+            <wp:cNvGraphicFramePr>
+              <a:graphicFrameLocks xmlns:a="http://schemas.openxmlformats.org/drawingml/2006/main" noChangeAspect="1"/>
+            </wp:cNvGraphicFramePr>
+            <a:graphic xmlns:a="http://schemas.openxmlformats.org/drawingml/2006/main">
+              <a:graphicData uri="http://schemas.openxmlformats.org/drawingml/2006/picture">
+                <pic:pic xmlns:pic="http://schemas.openxmlformats.org/drawingml/2006/picture">
+                  <pic:nvPicPr>
+                    <pic:cNvPr id="1" name=""/>
+                    <pic:cNvPicPr/>
+                  </pic:nvPicPr>
+                  <pic:blipFill>
+                    <a:blip r:embed="rId9"/>
+                    <a:stretch>
+                      <a:fillRect/>
+                    </a:stretch>
+                  </pic:blipFill>
+                  <pic:spPr>
+                    <a:xfrm>
+                      <a:off x="0" y="0"/>
+                      <a:ext cx="5943600" cy="3353435"/>
+                    </a:xfrm>
+                    <a:prstGeom prst="rect">
+                      <a:avLst/>
+                    </a:prstGeom>
+                  </pic:spPr>
+                </pic:pic>
+              </a:graphicData>
+            </a:graphic>
+          </wp:inline>
+        </w:drawing>
+      </w:r>
+    </w:p>
+    <w:p>
+      <w:pPr>
+        <w:rPr>
+          <w:rFonts w:ascii="Times New Roman" w:hAnsi="Times New Roman" w:cs="Times New Roman"/>
+          <w:b/>
+          <w:sz w:val="28"/>
+          <w:szCs w:val="28"/>
+        </w:rPr>
+      </w:pPr>
+      <w:r>
+        <w:rPr>
+          <w:rFonts w:ascii="Times New Roman" w:hAnsi="Times New Roman" w:cs="Times New Roman"/>
+          <w:b/>
+          <w:sz w:val="28"/>
+          <w:szCs w:val="28"/>
+        </w:rPr>
+        <w:drawing>
+          <wp:inline distT="0" distB="0" distL="0" distR="0" wp14:anchorId="2CAC04B8" wp14:editId="140869A8">
+            <wp:extent cx="5943600" cy="3343275"/>
+            <wp:effectExtent l="0" t="0" r="0" b="9525"/>
+            <wp:docPr id="6" name="Picture 6"/>
+            <wp:cNvGraphicFramePr>
+              <a:graphicFrameLocks xmlns:a="http://schemas.openxmlformats.org/drawingml/2006/main" noChangeAspect="1"/>
+            </wp:cNvGraphicFramePr>
+            <a:graphic xmlns:a="http://schemas.openxmlformats.org/drawingml/2006/main">
+              <a:graphicData uri="http://schemas.openxmlformats.org/drawingml/2006/picture">
+                <pic:pic xmlns:pic="http://schemas.openxmlformats.org/drawingml/2006/picture">
+                  <pic:nvPicPr>
+                    <pic:cNvPr id="1" name=""/>
+                    <pic:cNvPicPr/>
+                  </pic:nvPicPr>
+                  <pic:blipFill>
+                    <a:blip r:embed="rId10"/>
+                    <a:stretch>
+                      <a:fillRect/>
+                    </a:stretch>
+                  </pic:blipFill>
+                  <pic:spPr>
+                    <a:xfrm>
+                      <a:off x="0" y="0"/>
+                      <a:ext cx="5943600" cy="3343275"/>
+                    </a:xfrm>
+                    <a:prstGeom prst="rect">
+                      <a:avLst/>
+                    </a:prstGeom>
+                  </pic:spPr>
+                </pic:pic>
+              </a:graphicData>
+            </a:graphic>
+          </wp:inline>
+        </w:drawing>
+      </w:r>
+      <w:bookmarkStart w:id="0" w:name="_GoBack"/>
+      <w:bookmarkEnd w:id="0"/>
+    </w:p>
     <w:sectPr>
       <w:pgSz w:w="12240" w:h="15840"/>
       <w:pgMar w:top="1440" w:right="1440" w:bottom="1440" w:left="1440" w:header="720" w:footer="720" w:gutter="0"/>
@@ -188,6 +975,547 @@
     </w:sectPr>
   </w:body>
 </w:document>
+</file>
+
+<file path=word/numbering.xml><?xml version="1.0" encoding="utf-8"?>
+<w:numbering xmlns:wpc="http://schemas.microsoft.com/office/word/2010/wordprocessingCanvas" xmlns:mc="http://schemas.openxmlformats.org/markup-compatibility/2006" xmlns:o="urn:schemas-microsoft-com:office:office" xmlns:r="http://schemas.openxmlformats.org/officeDocument/2006/relationships" xmlns:m="http://schemas.openxmlformats.org/officeDocument/2006/math" xmlns:v="urn:schemas-microsoft-com:vml" xmlns:wp14="http://schemas.microsoft.com/office/word/2010/wordprocessingDrawing" xmlns:wp="http://schemas.openxmlformats.org/drawingml/2006/wordprocessingDrawing" xmlns:w10="urn:schemas-microsoft-com:office:word" xmlns:w="http://schemas.openxmlformats.org/wordprocessingml/2006/main" xmlns:w14="http://schemas.microsoft.com/office/word/2010/wordml" xmlns:w15="http://schemas.microsoft.com/office/word/2012/wordml" xmlns:wpg="http://schemas.microsoft.com/office/word/2010/wordprocessingGroup" xmlns:wpi="http://schemas.microsoft.com/office/word/2010/wordprocessingInk" xmlns:wne="http://schemas.microsoft.com/office/word/2006/wordml" xmlns:wps="http://schemas.microsoft.com/office/word/2010/wordprocessingShape" mc:Ignorable="w14 w15 wp14">
+  <w:abstractNum w:abstractNumId="0" w15:restartNumberingAfterBreak="0">
+    <w:nsid w:val="1FEA1E9A"/>
+    <w:multiLevelType w:val="hybridMultilevel"/>
+    <w:tmpl w:val="609E1D42"/>
+    <w:lvl w:ilvl="0" w:tplc="04090001">
+      <w:start w:val="1"/>
+      <w:numFmt w:val="bullet"/>
+      <w:lvlText w:val=""/>
+      <w:lvlJc w:val="left"/>
+      <w:pPr>
+        <w:ind w:left="720" w:hanging="360"/>
+      </w:pPr>
+      <w:rPr>
+        <w:rFonts w:ascii="Symbol" w:hAnsi="Symbol" w:hint="default"/>
+      </w:rPr>
+    </w:lvl>
+    <w:lvl w:ilvl="1" w:tplc="04090003" w:tentative="1">
+      <w:start w:val="1"/>
+      <w:numFmt w:val="bullet"/>
+      <w:lvlText w:val="o"/>
+      <w:lvlJc w:val="left"/>
+      <w:pPr>
+        <w:ind w:left="1440" w:hanging="360"/>
+      </w:pPr>
+      <w:rPr>
+        <w:rFonts w:ascii="Courier New" w:hAnsi="Courier New" w:cs="Courier New" w:hint="default"/>
+      </w:rPr>
+    </w:lvl>
+    <w:lvl w:ilvl="2" w:tplc="04090005" w:tentative="1">
+      <w:start w:val="1"/>
+      <w:numFmt w:val="bullet"/>
+      <w:lvlText w:val=""/>
+      <w:lvlJc w:val="left"/>
+      <w:pPr>
+        <w:ind w:left="2160" w:hanging="360"/>
+      </w:pPr>
+      <w:rPr>
+        <w:rFonts w:ascii="Wingdings" w:hAnsi="Wingdings" w:hint="default"/>
+      </w:rPr>
+    </w:lvl>
+    <w:lvl w:ilvl="3" w:tplc="04090001" w:tentative="1">
+      <w:start w:val="1"/>
+      <w:numFmt w:val="bullet"/>
+      <w:lvlText w:val=""/>
+      <w:lvlJc w:val="left"/>
+      <w:pPr>
+        <w:ind w:left="2880" w:hanging="360"/>
+      </w:pPr>
+      <w:rPr>
+        <w:rFonts w:ascii="Symbol" w:hAnsi="Symbol" w:hint="default"/>
+      </w:rPr>
+    </w:lvl>
+    <w:lvl w:ilvl="4" w:tplc="04090003" w:tentative="1">
+      <w:start w:val="1"/>
+      <w:numFmt w:val="bullet"/>
+      <w:lvlText w:val="o"/>
+      <w:lvlJc w:val="left"/>
+      <w:pPr>
+        <w:ind w:left="3600" w:hanging="360"/>
+      </w:pPr>
+      <w:rPr>
+        <w:rFonts w:ascii="Courier New" w:hAnsi="Courier New" w:cs="Courier New" w:hint="default"/>
+      </w:rPr>
+    </w:lvl>
+    <w:lvl w:ilvl="5" w:tplc="04090005" w:tentative="1">
+      <w:start w:val="1"/>
+      <w:numFmt w:val="bullet"/>
+      <w:lvlText w:val=""/>
+      <w:lvlJc w:val="left"/>
+      <w:pPr>
+        <w:ind w:left="4320" w:hanging="360"/>
+      </w:pPr>
+      <w:rPr>
+        <w:rFonts w:ascii="Wingdings" w:hAnsi="Wingdings" w:hint="default"/>
+      </w:rPr>
+    </w:lvl>
+    <w:lvl w:ilvl="6" w:tplc="04090001" w:tentative="1">
+      <w:start w:val="1"/>
+      <w:numFmt w:val="bullet"/>
+      <w:lvlText w:val=""/>
+      <w:lvlJc w:val="left"/>
+      <w:pPr>
+        <w:ind w:left="5040" w:hanging="360"/>
+      </w:pPr>
+      <w:rPr>
+        <w:rFonts w:ascii="Symbol" w:hAnsi="Symbol" w:hint="default"/>
+      </w:rPr>
+    </w:lvl>
+    <w:lvl w:ilvl="7" w:tplc="04090003" w:tentative="1">
+      <w:start w:val="1"/>
+      <w:numFmt w:val="bullet"/>
+      <w:lvlText w:val="o"/>
+      <w:lvlJc w:val="left"/>
+      <w:pPr>
+        <w:ind w:left="5760" w:hanging="360"/>
+      </w:pPr>
+      <w:rPr>
+        <w:rFonts w:ascii="Courier New" w:hAnsi="Courier New" w:cs="Courier New" w:hint="default"/>
+      </w:rPr>
+    </w:lvl>
+    <w:lvl w:ilvl="8" w:tplc="04090005" w:tentative="1">
+      <w:start w:val="1"/>
+      <w:numFmt w:val="bullet"/>
+      <w:lvlText w:val=""/>
+      <w:lvlJc w:val="left"/>
+      <w:pPr>
+        <w:ind w:left="6480" w:hanging="360"/>
+      </w:pPr>
+      <w:rPr>
+        <w:rFonts w:ascii="Wingdings" w:hAnsi="Wingdings" w:hint="default"/>
+      </w:rPr>
+    </w:lvl>
+  </w:abstractNum>
+  <w:abstractNum w:abstractNumId="1" w15:restartNumberingAfterBreak="0">
+    <w:nsid w:val="46FF786D"/>
+    <w:multiLevelType w:val="hybridMultilevel"/>
+    <w:tmpl w:val="929CF6D6"/>
+    <w:lvl w:ilvl="0" w:tplc="04090001">
+      <w:start w:val="1"/>
+      <w:numFmt w:val="bullet"/>
+      <w:lvlText w:val=""/>
+      <w:lvlJc w:val="left"/>
+      <w:pPr>
+        <w:ind w:left="720" w:hanging="360"/>
+      </w:pPr>
+      <w:rPr>
+        <w:rFonts w:ascii="Symbol" w:hAnsi="Symbol" w:hint="default"/>
+      </w:rPr>
+    </w:lvl>
+    <w:lvl w:ilvl="1" w:tplc="04090003" w:tentative="1">
+      <w:start w:val="1"/>
+      <w:numFmt w:val="bullet"/>
+      <w:lvlText w:val="o"/>
+      <w:lvlJc w:val="left"/>
+      <w:pPr>
+        <w:ind w:left="1440" w:hanging="360"/>
+      </w:pPr>
+      <w:rPr>
+        <w:rFonts w:ascii="Courier New" w:hAnsi="Courier New" w:cs="Courier New" w:hint="default"/>
+      </w:rPr>
+    </w:lvl>
+    <w:lvl w:ilvl="2" w:tplc="04090005" w:tentative="1">
+      <w:start w:val="1"/>
+      <w:numFmt w:val="bullet"/>
+      <w:lvlText w:val=""/>
+      <w:lvlJc w:val="left"/>
+      <w:pPr>
+        <w:ind w:left="2160" w:hanging="360"/>
+      </w:pPr>
+      <w:rPr>
+        <w:rFonts w:ascii="Wingdings" w:hAnsi="Wingdings" w:hint="default"/>
+      </w:rPr>
+    </w:lvl>
+    <w:lvl w:ilvl="3" w:tplc="04090001" w:tentative="1">
+      <w:start w:val="1"/>
+      <w:numFmt w:val="bullet"/>
+      <w:lvlText w:val=""/>
+      <w:lvlJc w:val="left"/>
+      <w:pPr>
+        <w:ind w:left="2880" w:hanging="360"/>
+      </w:pPr>
+      <w:rPr>
+        <w:rFonts w:ascii="Symbol" w:hAnsi="Symbol" w:hint="default"/>
+      </w:rPr>
+    </w:lvl>
+    <w:lvl w:ilvl="4" w:tplc="04090003" w:tentative="1">
+      <w:start w:val="1"/>
+      <w:numFmt w:val="bullet"/>
+      <w:lvlText w:val="o"/>
+      <w:lvlJc w:val="left"/>
+      <w:pPr>
+        <w:ind w:left="3600" w:hanging="360"/>
+      </w:pPr>
+      <w:rPr>
+        <w:rFonts w:ascii="Courier New" w:hAnsi="Courier New" w:cs="Courier New" w:hint="default"/>
+      </w:rPr>
+    </w:lvl>
+    <w:lvl w:ilvl="5" w:tplc="04090005" w:tentative="1">
+      <w:start w:val="1"/>
+      <w:numFmt w:val="bullet"/>
+      <w:lvlText w:val=""/>
+      <w:lvlJc w:val="left"/>
+      <w:pPr>
+        <w:ind w:left="4320" w:hanging="360"/>
+      </w:pPr>
+      <w:rPr>
+        <w:rFonts w:ascii="Wingdings" w:hAnsi="Wingdings" w:hint="default"/>
+      </w:rPr>
+    </w:lvl>
+    <w:lvl w:ilvl="6" w:tplc="04090001" w:tentative="1">
+      <w:start w:val="1"/>
+      <w:numFmt w:val="bullet"/>
+      <w:lvlText w:val=""/>
+      <w:lvlJc w:val="left"/>
+      <w:pPr>
+        <w:ind w:left="5040" w:hanging="360"/>
+      </w:pPr>
+      <w:rPr>
+        <w:rFonts w:ascii="Symbol" w:hAnsi="Symbol" w:hint="default"/>
+      </w:rPr>
+    </w:lvl>
+    <w:lvl w:ilvl="7" w:tplc="04090003" w:tentative="1">
+      <w:start w:val="1"/>
+      <w:numFmt w:val="bullet"/>
+      <w:lvlText w:val="o"/>
+      <w:lvlJc w:val="left"/>
+      <w:pPr>
+        <w:ind w:left="5760" w:hanging="360"/>
+      </w:pPr>
+      <w:rPr>
+        <w:rFonts w:ascii="Courier New" w:hAnsi="Courier New" w:cs="Courier New" w:hint="default"/>
+      </w:rPr>
+    </w:lvl>
+    <w:lvl w:ilvl="8" w:tplc="04090005" w:tentative="1">
+      <w:start w:val="1"/>
+      <w:numFmt w:val="bullet"/>
+      <w:lvlText w:val=""/>
+      <w:lvlJc w:val="left"/>
+      <w:pPr>
+        <w:ind w:left="6480" w:hanging="360"/>
+      </w:pPr>
+      <w:rPr>
+        <w:rFonts w:ascii="Wingdings" w:hAnsi="Wingdings" w:hint="default"/>
+      </w:rPr>
+    </w:lvl>
+  </w:abstractNum>
+  <w:abstractNum w:abstractNumId="2" w15:restartNumberingAfterBreak="0">
+    <w:nsid w:val="49237513"/>
+    <w:multiLevelType w:val="multilevel"/>
+    <w:tmpl w:val="778A5086"/>
+    <w:lvl w:ilvl="0">
+      <w:start w:val="1"/>
+      <w:numFmt w:val="bullet"/>
+      <w:lvlText w:val=""/>
+      <w:lvlJc w:val="left"/>
+      <w:pPr>
+        <w:tabs>
+          <w:tab w:val="num" w:pos="720"/>
+        </w:tabs>
+        <w:ind w:left="720" w:hanging="360"/>
+      </w:pPr>
+      <w:rPr>
+        <w:rFonts w:ascii="Symbol" w:hAnsi="Symbol" w:hint="default"/>
+        <w:sz w:val="20"/>
+      </w:rPr>
+    </w:lvl>
+    <w:lvl w:ilvl="1" w:tentative="1">
+      <w:start w:val="1"/>
+      <w:numFmt w:val="bullet"/>
+      <w:lvlText w:val="o"/>
+      <w:lvlJc w:val="left"/>
+      <w:pPr>
+        <w:tabs>
+          <w:tab w:val="num" w:pos="1440"/>
+        </w:tabs>
+        <w:ind w:left="1440" w:hanging="360"/>
+      </w:pPr>
+      <w:rPr>
+        <w:rFonts w:ascii="Courier New" w:hAnsi="Courier New" w:hint="default"/>
+        <w:sz w:val="20"/>
+      </w:rPr>
+    </w:lvl>
+    <w:lvl w:ilvl="2" w:tentative="1">
+      <w:start w:val="1"/>
+      <w:numFmt w:val="bullet"/>
+      <w:lvlText w:val=""/>
+      <w:lvlJc w:val="left"/>
+      <w:pPr>
+        <w:tabs>
+          <w:tab w:val="num" w:pos="2160"/>
+        </w:tabs>
+        <w:ind w:left="2160" w:hanging="360"/>
+      </w:pPr>
+      <w:rPr>
+        <w:rFonts w:ascii="Wingdings" w:hAnsi="Wingdings" w:hint="default"/>
+        <w:sz w:val="20"/>
+      </w:rPr>
+    </w:lvl>
+    <w:lvl w:ilvl="3" w:tentative="1">
+      <w:start w:val="1"/>
+      <w:numFmt w:val="bullet"/>
+      <w:lvlText w:val=""/>
+      <w:lvlJc w:val="left"/>
+      <w:pPr>
+        <w:tabs>
+          <w:tab w:val="num" w:pos="2880"/>
+        </w:tabs>
+        <w:ind w:left="2880" w:hanging="360"/>
+      </w:pPr>
+      <w:rPr>
+        <w:rFonts w:ascii="Wingdings" w:hAnsi="Wingdings" w:hint="default"/>
+        <w:sz w:val="20"/>
+      </w:rPr>
+    </w:lvl>
+    <w:lvl w:ilvl="4" w:tentative="1">
+      <w:start w:val="1"/>
+      <w:numFmt w:val="bullet"/>
+      <w:lvlText w:val=""/>
+      <w:lvlJc w:val="left"/>
+      <w:pPr>
+        <w:tabs>
+          <w:tab w:val="num" w:pos="3600"/>
+        </w:tabs>
+        <w:ind w:left="3600" w:hanging="360"/>
+      </w:pPr>
+      <w:rPr>
+        <w:rFonts w:ascii="Wingdings" w:hAnsi="Wingdings" w:hint="default"/>
+        <w:sz w:val="20"/>
+      </w:rPr>
+    </w:lvl>
+    <w:lvl w:ilvl="5" w:tentative="1">
+      <w:start w:val="1"/>
+      <w:numFmt w:val="bullet"/>
+      <w:lvlText w:val=""/>
+      <w:lvlJc w:val="left"/>
+      <w:pPr>
+        <w:tabs>
+          <w:tab w:val="num" w:pos="4320"/>
+        </w:tabs>
+        <w:ind w:left="4320" w:hanging="360"/>
+      </w:pPr>
+      <w:rPr>
+        <w:rFonts w:ascii="Wingdings" w:hAnsi="Wingdings" w:hint="default"/>
+        <w:sz w:val="20"/>
+      </w:rPr>
+    </w:lvl>
+    <w:lvl w:ilvl="6" w:tentative="1">
+      <w:start w:val="1"/>
+      <w:numFmt w:val="bullet"/>
+      <w:lvlText w:val=""/>
+      <w:lvlJc w:val="left"/>
+      <w:pPr>
+        <w:tabs>
+          <w:tab w:val="num" w:pos="5040"/>
+        </w:tabs>
+        <w:ind w:left="5040" w:hanging="360"/>
+      </w:pPr>
+      <w:rPr>
+        <w:rFonts w:ascii="Wingdings" w:hAnsi="Wingdings" w:hint="default"/>
+        <w:sz w:val="20"/>
+      </w:rPr>
+    </w:lvl>
+    <w:lvl w:ilvl="7" w:tentative="1">
+      <w:start w:val="1"/>
+      <w:numFmt w:val="bullet"/>
+      <w:lvlText w:val=""/>
+      <w:lvlJc w:val="left"/>
+      <w:pPr>
+        <w:tabs>
+          <w:tab w:val="num" w:pos="5760"/>
+        </w:tabs>
+        <w:ind w:left="5760" w:hanging="360"/>
+      </w:pPr>
+      <w:rPr>
+        <w:rFonts w:ascii="Wingdings" w:hAnsi="Wingdings" w:hint="default"/>
+        <w:sz w:val="20"/>
+      </w:rPr>
+    </w:lvl>
+    <w:lvl w:ilvl="8" w:tentative="1">
+      <w:start w:val="1"/>
+      <w:numFmt w:val="bullet"/>
+      <w:lvlText w:val=""/>
+      <w:lvlJc w:val="left"/>
+      <w:pPr>
+        <w:tabs>
+          <w:tab w:val="num" w:pos="6480"/>
+        </w:tabs>
+        <w:ind w:left="6480" w:hanging="360"/>
+      </w:pPr>
+      <w:rPr>
+        <w:rFonts w:ascii="Wingdings" w:hAnsi="Wingdings" w:hint="default"/>
+        <w:sz w:val="20"/>
+      </w:rPr>
+    </w:lvl>
+  </w:abstractNum>
+  <w:abstractNum w:abstractNumId="3" w15:restartNumberingAfterBreak="0">
+    <w:nsid w:val="6AFF12F4"/>
+    <w:multiLevelType w:val="multilevel"/>
+    <w:tmpl w:val="8F50961E"/>
+    <w:lvl w:ilvl="0">
+      <w:start w:val="1"/>
+      <w:numFmt w:val="bullet"/>
+      <w:lvlText w:val=""/>
+      <w:lvlJc w:val="left"/>
+      <w:pPr>
+        <w:tabs>
+          <w:tab w:val="num" w:pos="720"/>
+        </w:tabs>
+        <w:ind w:left="720" w:hanging="360"/>
+      </w:pPr>
+      <w:rPr>
+        <w:rFonts w:ascii="Symbol" w:hAnsi="Symbol" w:hint="default"/>
+        <w:sz w:val="20"/>
+      </w:rPr>
+    </w:lvl>
+    <w:lvl w:ilvl="1" w:tentative="1">
+      <w:start w:val="1"/>
+      <w:numFmt w:val="bullet"/>
+      <w:lvlText w:val="o"/>
+      <w:lvlJc w:val="left"/>
+      <w:pPr>
+        <w:tabs>
+          <w:tab w:val="num" w:pos="1440"/>
+        </w:tabs>
+        <w:ind w:left="1440" w:hanging="360"/>
+      </w:pPr>
+      <w:rPr>
+        <w:rFonts w:ascii="Courier New" w:hAnsi="Courier New" w:hint="default"/>
+        <w:sz w:val="20"/>
+      </w:rPr>
+    </w:lvl>
+    <w:lvl w:ilvl="2" w:tentative="1">
+      <w:start w:val="1"/>
+      <w:numFmt w:val="bullet"/>
+      <w:lvlText w:val=""/>
+      <w:lvlJc w:val="left"/>
+      <w:pPr>
+        <w:tabs>
+          <w:tab w:val="num" w:pos="2160"/>
+        </w:tabs>
+        <w:ind w:left="2160" w:hanging="360"/>
+      </w:pPr>
+      <w:rPr>
+        <w:rFonts w:ascii="Wingdings" w:hAnsi="Wingdings" w:hint="default"/>
+        <w:sz w:val="20"/>
+      </w:rPr>
+    </w:lvl>
+    <w:lvl w:ilvl="3" w:tentative="1">
+      <w:start w:val="1"/>
+      <w:numFmt w:val="bullet"/>
+      <w:lvlText w:val=""/>
+      <w:lvlJc w:val="left"/>
+      <w:pPr>
+        <w:tabs>
+          <w:tab w:val="num" w:pos="2880"/>
+        </w:tabs>
+        <w:ind w:left="2880" w:hanging="360"/>
+      </w:pPr>
+      <w:rPr>
+        <w:rFonts w:ascii="Wingdings" w:hAnsi="Wingdings" w:hint="default"/>
+        <w:sz w:val="20"/>
+      </w:rPr>
+    </w:lvl>
+    <w:lvl w:ilvl="4" w:tentative="1">
+      <w:start w:val="1"/>
+      <w:numFmt w:val="bullet"/>
+      <w:lvlText w:val=""/>
+      <w:lvlJc w:val="left"/>
+      <w:pPr>
+        <w:tabs>
+          <w:tab w:val="num" w:pos="3600"/>
+        </w:tabs>
+        <w:ind w:left="3600" w:hanging="360"/>
+      </w:pPr>
+      <w:rPr>
+        <w:rFonts w:ascii="Wingdings" w:hAnsi="Wingdings" w:hint="default"/>
+        <w:sz w:val="20"/>
+      </w:rPr>
+    </w:lvl>
+    <w:lvl w:ilvl="5" w:tentative="1">
+      <w:start w:val="1"/>
+      <w:numFmt w:val="bullet"/>
+      <w:lvlText w:val=""/>
+      <w:lvlJc w:val="left"/>
+      <w:pPr>
+        <w:tabs>
+          <w:tab w:val="num" w:pos="4320"/>
+        </w:tabs>
+        <w:ind w:left="4320" w:hanging="360"/>
+      </w:pPr>
+      <w:rPr>
+        <w:rFonts w:ascii="Wingdings" w:hAnsi="Wingdings" w:hint="default"/>
+        <w:sz w:val="20"/>
+      </w:rPr>
+    </w:lvl>
+    <w:lvl w:ilvl="6" w:tentative="1">
+      <w:start w:val="1"/>
+      <w:numFmt w:val="bullet"/>
+      <w:lvlText w:val=""/>
+      <w:lvlJc w:val="left"/>
+      <w:pPr>
+        <w:tabs>
+          <w:tab w:val="num" w:pos="5040"/>
+        </w:tabs>
+        <w:ind w:left="5040" w:hanging="360"/>
+      </w:pPr>
+      <w:rPr>
+        <w:rFonts w:ascii="Wingdings" w:hAnsi="Wingdings" w:hint="default"/>
+        <w:sz w:val="20"/>
+      </w:rPr>
+    </w:lvl>
+    <w:lvl w:ilvl="7" w:tentative="1">
+      <w:start w:val="1"/>
+      <w:numFmt w:val="bullet"/>
+      <w:lvlText w:val=""/>
+      <w:lvlJc w:val="left"/>
+      <w:pPr>
+        <w:tabs>
+          <w:tab w:val="num" w:pos="5760"/>
+        </w:tabs>
+        <w:ind w:left="5760" w:hanging="360"/>
+      </w:pPr>
+      <w:rPr>
+        <w:rFonts w:ascii="Wingdings" w:hAnsi="Wingdings" w:hint="default"/>
+        <w:sz w:val="20"/>
+      </w:rPr>
+    </w:lvl>
+    <w:lvl w:ilvl="8" w:tentative="1">
+      <w:start w:val="1"/>
+      <w:numFmt w:val="bullet"/>
+      <w:lvlText w:val=""/>
+      <w:lvlJc w:val="left"/>
+      <w:pPr>
+        <w:tabs>
+          <w:tab w:val="num" w:pos="6480"/>
+        </w:tabs>
+        <w:ind w:left="6480" w:hanging="360"/>
+      </w:pPr>
+      <w:rPr>
+        <w:rFonts w:ascii="Wingdings" w:hAnsi="Wingdings" w:hint="default"/>
+        <w:sz w:val="20"/>
+      </w:rPr>
+    </w:lvl>
+  </w:abstractNum>
+  <w:num w:numId="1">
+    <w:abstractNumId w:val="3"/>
+  </w:num>
+  <w:num w:numId="2">
+    <w:abstractNumId w:val="2"/>
+  </w:num>
+  <w:num w:numId="3">
+    <w:abstractNumId w:val="0"/>
+  </w:num>
+  <w:num w:numId="4">
+    <w:abstractNumId w:val="1"/>
+  </w:num>
+</w:numbering>
 </file>
 
 <file path=word/styles.xml><?xml version="1.0" encoding="utf-8"?>
@@ -611,6 +1939,44 @@
     <w:semiHidden/>
     <w:unhideWhenUsed/>
   </w:style>
+  <w:style w:type="paragraph" w:styleId="ListParagraph">
+    <w:name w:val="List Paragraph"/>
+    <w:basedOn w:val="Normal"/>
+    <w:uiPriority w:val="34"/>
+    <w:qFormat/>
+    <w:rsid w:val="004767EE"/>
+    <w:pPr>
+      <w:ind w:left="720"/>
+      <w:contextualSpacing/>
+    </w:pPr>
+  </w:style>
+  <w:style w:type="paragraph" w:styleId="NormalWeb">
+    <w:name w:val="Normal (Web)"/>
+    <w:basedOn w:val="Normal"/>
+    <w:uiPriority w:val="99"/>
+    <w:semiHidden/>
+    <w:unhideWhenUsed/>
+    <w:rsid w:val="004767EE"/>
+    <w:pPr>
+      <w:spacing w:before="100" w:beforeAutospacing="1" w:after="100" w:afterAutospacing="1" w:line="240" w:lineRule="auto"/>
+    </w:pPr>
+    <w:rPr>
+      <w:rFonts w:ascii="Times New Roman" w:eastAsia="Times New Roman" w:hAnsi="Times New Roman" w:cs="Times New Roman"/>
+      <w:sz w:val="24"/>
+      <w:szCs w:val="24"/>
+    </w:rPr>
+  </w:style>
+  <w:style w:type="character" w:styleId="Strong">
+    <w:name w:val="Strong"/>
+    <w:basedOn w:val="DefaultParagraphFont"/>
+    <w:uiPriority w:val="22"/>
+    <w:qFormat/>
+    <w:rsid w:val="004767EE"/>
+    <w:rPr>
+      <w:b/>
+      <w:bCs/>
+    </w:rPr>
+  </w:style>
 </w:styles>
 </file>
 

</xml_diff>